<commit_message>
Annotations to Presentation and research notes
</commit_message>
<xml_diff>
--- a/Subgroups/ASX/Extension Definition Exercises/Drone Research Notes.docx
+++ b/Subgroups/ASX/Extension Definition Exercises/Drone Research Notes.docx
@@ -228,7 +228,15 @@
         <w:t>Russian Drones</w:t>
       </w:r>
       <w:r>
-        <w:t xml:space="preserve"> [SwarmAttack]</w:t>
+        <w:t xml:space="preserve"> [</w:t>
+      </w:r>
+      <w:proofErr w:type="spellStart"/>
+      <w:r>
+        <w:t>SwarmAttack</w:t>
+      </w:r>
+      <w:proofErr w:type="spellEnd"/>
+      <w:r>
+        <w:t>]</w:t>
       </w:r>
     </w:p>
     <w:p>
@@ -834,6 +842,806 @@
       <w:r>
         <w:t>Increases redundancy, improves stability, reduces likelihood of total system failure.</w:t>
       </w:r>
+    </w:p>
+    <w:p>
+      <w:pPr>
+        <w:pStyle w:val="Heading1"/>
+      </w:pPr>
+      <w:r>
+        <w:t>UGVs in Ukraine</w:t>
+      </w:r>
+    </w:p>
+    <w:p>
+      <w:pPr>
+        <w:pStyle w:val="ListParagraph"/>
+        <w:numPr>
+          <w:ilvl w:val="0"/>
+          <w:numId w:val="3"/>
+        </w:numPr>
+      </w:pPr>
+      <w:r>
+        <w:t>Written 16 July 2025</w:t>
+      </w:r>
+    </w:p>
+    <w:p>
+      <w:pPr>
+        <w:pStyle w:val="ListParagraph"/>
+        <w:numPr>
+          <w:ilvl w:val="0"/>
+          <w:numId w:val="3"/>
+        </w:numPr>
+      </w:pPr>
+      <w:r>
+        <w:t>UGVs being used in Ukraine</w:t>
+      </w:r>
+    </w:p>
+    <w:p>
+      <w:pPr>
+        <w:pStyle w:val="ListParagraph"/>
+        <w:numPr>
+          <w:ilvl w:val="0"/>
+          <w:numId w:val="3"/>
+        </w:numPr>
+      </w:pPr>
+      <w:r>
+        <w:t>Ease pressure on infantry</w:t>
+      </w:r>
+    </w:p>
+    <w:p>
+      <w:pPr>
+        <w:pStyle w:val="ListParagraph"/>
+        <w:numPr>
+          <w:ilvl w:val="0"/>
+          <w:numId w:val="3"/>
+        </w:numPr>
+      </w:pPr>
+      <w:r>
+        <w:lastRenderedPageBreak/>
+        <w:t>First mission Dec. 2024.</w:t>
+      </w:r>
+    </w:p>
+    <w:p>
+      <w:pPr>
+        <w:pStyle w:val="ListParagraph"/>
+        <w:numPr>
+          <w:ilvl w:val="0"/>
+          <w:numId w:val="3"/>
+        </w:numPr>
+      </w:pPr>
+      <w:r>
+        <w:t>July 2025 – first time UGVs (Ground Drones) captured Russian troops without use of infantry. Used solely UGVs and ground-based robotic systems.</w:t>
+      </w:r>
+    </w:p>
+    <w:p>
+      <w:pPr>
+        <w:pStyle w:val="ListParagraph"/>
+        <w:numPr>
+          <w:ilvl w:val="0"/>
+          <w:numId w:val="3"/>
+        </w:numPr>
+      </w:pPr>
+      <w:r>
+        <w:t>Used FPV drones and kamikaze ground robotic platforms to attack Russian fortifications. [</w:t>
+      </w:r>
+      <w:proofErr w:type="spellStart"/>
+      <w:r>
+        <w:t>CaptureUGV</w:t>
+      </w:r>
+      <w:proofErr w:type="spellEnd"/>
+      <w:r>
+        <w:t>]</w:t>
+      </w:r>
+    </w:p>
+    <w:p>
+      <w:pPr>
+        <w:pStyle w:val="ListParagraph"/>
+        <w:numPr>
+          <w:ilvl w:val="0"/>
+          <w:numId w:val="3"/>
+        </w:numPr>
+      </w:pPr>
+      <w:r>
+        <w:t>Destroyed Russian bunkers with kamikaze drones.</w:t>
+      </w:r>
+    </w:p>
+    <w:p>
+      <w:pPr>
+        <w:pStyle w:val="ListParagraph"/>
+        <w:numPr>
+          <w:ilvl w:val="0"/>
+          <w:numId w:val="3"/>
+        </w:numPr>
+      </w:pPr>
+      <w:r>
+        <w:t>As another robot approached a damaged Russian holdout, remaining soldiers chose to surrender.</w:t>
+      </w:r>
+    </w:p>
+    <w:p>
+      <w:pPr>
+        <w:pStyle w:val="ListParagraph"/>
+        <w:numPr>
+          <w:ilvl w:val="0"/>
+          <w:numId w:val="3"/>
+        </w:numPr>
+      </w:pPr>
+      <w:r>
+        <w:t>Guided out of combat zone by drones, into custody.</w:t>
+      </w:r>
+    </w:p>
+    <w:p/>
+    <w:p>
+      <w:pPr>
+        <w:pStyle w:val="Heading1"/>
+      </w:pPr>
+      <w:r>
+        <w:t>Jackal UGV Sales Web Page</w:t>
+      </w:r>
+    </w:p>
+    <w:p>
+      <w:pPr>
+        <w:pStyle w:val="ListParagraph"/>
+        <w:numPr>
+          <w:ilvl w:val="0"/>
+          <w:numId w:val="3"/>
+        </w:numPr>
+      </w:pPr>
+      <w:r>
+        <w:t>Onboard PC connects to Robot Operating System (ROS)</w:t>
+      </w:r>
+      <w:r>
+        <w:t>,</w:t>
+      </w:r>
+      <w:r>
+        <w:t xml:space="preserve"> RVIZ</w:t>
+      </w:r>
+      <w:r>
+        <w:t xml:space="preserve"> and Gazebo model.</w:t>
+      </w:r>
+    </w:p>
+    <w:p>
+      <w:pPr>
+        <w:pStyle w:val="ListParagraph"/>
+        <w:numPr>
+          <w:ilvl w:val="0"/>
+          <w:numId w:val="3"/>
+        </w:numPr>
+      </w:pPr>
+      <w:r>
+        <w:t>Remote Viewing Instructional Services (RVIS)</w:t>
+      </w:r>
+    </w:p>
+    <w:p>
+      <w:pPr>
+        <w:pStyle w:val="ListParagraph"/>
+        <w:numPr>
+          <w:ilvl w:val="0"/>
+          <w:numId w:val="3"/>
+        </w:numPr>
+      </w:pPr>
+      <w:r>
+        <w:t>ROS Visualization (RVIZ)</w:t>
+      </w:r>
+    </w:p>
+    <w:p>
+      <w:pPr>
+        <w:pStyle w:val="ListParagraph"/>
+        <w:numPr>
+          <w:ilvl w:val="0"/>
+          <w:numId w:val="3"/>
+        </w:numPr>
+      </w:pPr>
+      <w:r>
+        <w:t xml:space="preserve">Wireless connectivity via Bluetooth and </w:t>
+      </w:r>
+      <w:proofErr w:type="spellStart"/>
+      <w:r>
+        <w:t>wifi</w:t>
+      </w:r>
+      <w:proofErr w:type="spellEnd"/>
+    </w:p>
+    <w:p>
+      <w:pPr>
+        <w:pStyle w:val="ListParagraph"/>
+        <w:numPr>
+          <w:ilvl w:val="0"/>
+          <w:numId w:val="3"/>
+        </w:numPr>
+      </w:pPr>
+      <w:r>
+        <w:t>Add sensors, cameras, and other accessories to mounting platform</w:t>
+      </w:r>
+    </w:p>
+    <w:p>
+      <w:pPr>
+        <w:pStyle w:val="ListParagraph"/>
+        <w:numPr>
+          <w:ilvl w:val="0"/>
+          <w:numId w:val="3"/>
+        </w:numPr>
+      </w:pPr>
+      <w:r>
+        <w:t>5V, 12V, 24V power options.</w:t>
+      </w:r>
+    </w:p>
+    <w:p>
+      <w:pPr>
+        <w:pStyle w:val="ListParagraph"/>
+        <w:numPr>
+          <w:ilvl w:val="0"/>
+          <w:numId w:val="3"/>
+        </w:numPr>
+      </w:pPr>
+      <w:r>
+        <w:t>Internal area can be used for additional computing power or storage.</w:t>
+      </w:r>
+    </w:p>
+    <w:p>
+      <w:pPr>
+        <w:pStyle w:val="ListParagraph"/>
+        <w:numPr>
+          <w:ilvl w:val="0"/>
+          <w:numId w:val="3"/>
+        </w:numPr>
+      </w:pPr>
+      <w:r>
+        <w:t>Aluminum chassis</w:t>
+      </w:r>
+    </w:p>
+    <w:p>
+      <w:pPr>
+        <w:pStyle w:val="ListParagraph"/>
+        <w:numPr>
+          <w:ilvl w:val="0"/>
+          <w:numId w:val="3"/>
+        </w:numPr>
+      </w:pPr>
+      <w:r>
+        <w:t>4x4 drivetrain for all-terrain operation.</w:t>
+      </w:r>
+    </w:p>
+    <w:p>
+      <w:pPr>
+        <w:pStyle w:val="ListParagraph"/>
+        <w:numPr>
+          <w:ilvl w:val="0"/>
+          <w:numId w:val="3"/>
+        </w:numPr>
+      </w:pPr>
+      <w:r>
+        <w:t>Possible accessories:</w:t>
+      </w:r>
+    </w:p>
+    <w:p>
+      <w:pPr>
+        <w:pStyle w:val="ListParagraph"/>
+        <w:numPr>
+          <w:ilvl w:val="1"/>
+          <w:numId w:val="3"/>
+        </w:numPr>
+      </w:pPr>
+      <w:r>
+        <w:t>Gen3Lite – robotic arm</w:t>
+      </w:r>
+      <w:r>
+        <w:t xml:space="preserve">. Remote tele-operated manipulation on small </w:t>
+      </w:r>
+      <w:proofErr w:type="spellStart"/>
+      <w:r>
+        <w:t>ugvs</w:t>
+      </w:r>
+      <w:proofErr w:type="spellEnd"/>
+      <w:r>
+        <w:t>.</w:t>
+      </w:r>
+    </w:p>
+    <w:p>
+      <w:pPr>
+        <w:pStyle w:val="ListParagraph"/>
+        <w:numPr>
+          <w:ilvl w:val="1"/>
+          <w:numId w:val="3"/>
+        </w:numPr>
+      </w:pPr>
+      <w:r>
+        <w:t>Lidar</w:t>
+      </w:r>
+    </w:p>
+    <w:p>
+      <w:pPr>
+        <w:pStyle w:val="ListParagraph"/>
+        <w:numPr>
+          <w:ilvl w:val="1"/>
+          <w:numId w:val="3"/>
+        </w:numPr>
+      </w:pPr>
+      <w:r>
+        <w:t>GPS</w:t>
+      </w:r>
+    </w:p>
+    <w:p>
+      <w:pPr>
+        <w:pStyle w:val="ListParagraph"/>
+        <w:numPr>
+          <w:ilvl w:val="1"/>
+          <w:numId w:val="3"/>
+        </w:numPr>
+      </w:pPr>
+      <w:r>
+        <w:t>Stereo Camera</w:t>
+      </w:r>
+    </w:p>
+    <w:p>
+      <w:pPr>
+        <w:pStyle w:val="ListParagraph"/>
+        <w:numPr>
+          <w:ilvl w:val="0"/>
+          <w:numId w:val="3"/>
+        </w:numPr>
+      </w:pPr>
+      <w:r>
+        <w:t>Vision Package</w:t>
+      </w:r>
+    </w:p>
+    <w:p>
+      <w:pPr>
+        <w:pStyle w:val="ListParagraph"/>
+        <w:numPr>
+          <w:ilvl w:val="1"/>
+          <w:numId w:val="3"/>
+        </w:numPr>
+      </w:pPr>
+      <w:r>
+        <w:t>LiDAR SLAM</w:t>
+      </w:r>
+    </w:p>
+    <w:p>
+      <w:pPr>
+        <w:pStyle w:val="ListParagraph"/>
+        <w:numPr>
+          <w:ilvl w:val="1"/>
+          <w:numId w:val="3"/>
+        </w:numPr>
+      </w:pPr>
+      <w:r>
+        <w:t>Navigation in challenging environments</w:t>
+      </w:r>
+    </w:p>
+    <w:p>
+      <w:pPr>
+        <w:pStyle w:val="ListParagraph"/>
+        <w:numPr>
+          <w:ilvl w:val="1"/>
+          <w:numId w:val="3"/>
+        </w:numPr>
+      </w:pPr>
+      <w:r>
+        <w:t>LiDAR SLAM – Light Detection and Ranging</w:t>
+      </w:r>
+      <w:r>
+        <w:t xml:space="preserve"> (LIDAR) Simultaneous Localization and Mapping (SLAM)</w:t>
+      </w:r>
+      <w:r>
+        <w:t xml:space="preserve">. </w:t>
+      </w:r>
+      <w:r>
+        <w:t>Map environment &amp; determine sensor’s location with th</w:t>
+      </w:r>
+      <w:r>
+        <w:t>at map.</w:t>
+      </w:r>
+    </w:p>
+    <w:p>
+      <w:pPr>
+        <w:pStyle w:val="ListParagraph"/>
+        <w:numPr>
+          <w:ilvl w:val="1"/>
+          <w:numId w:val="3"/>
+        </w:numPr>
+      </w:pPr>
+      <w:r>
+        <w:t>2D x 2 cameras</w:t>
+      </w:r>
+    </w:p>
+    <w:p>
+      <w:pPr>
+        <w:pStyle w:val="ListParagraph"/>
+        <w:numPr>
+          <w:ilvl w:val="1"/>
+          <w:numId w:val="3"/>
+        </w:numPr>
+      </w:pPr>
+      <w:r>
+        <w:t>Backpack PC in custom IP54 enclosure</w:t>
+      </w:r>
+    </w:p>
+    <w:p>
+      <w:pPr>
+        <w:pStyle w:val="ListParagraph"/>
+        <w:numPr>
+          <w:ilvl w:val="0"/>
+          <w:numId w:val="3"/>
+        </w:numPr>
+      </w:pPr>
+      <w:proofErr w:type="spellStart"/>
+      <w:r>
+        <w:t>IndoorNav</w:t>
+      </w:r>
+      <w:proofErr w:type="spellEnd"/>
+    </w:p>
+    <w:p>
+      <w:pPr>
+        <w:pStyle w:val="ListParagraph"/>
+        <w:numPr>
+          <w:ilvl w:val="1"/>
+          <w:numId w:val="3"/>
+        </w:numPr>
+      </w:pPr>
+      <w:r>
+        <w:t>Mapping and navigation with obstacle detection</w:t>
+      </w:r>
+    </w:p>
+    <w:p>
+      <w:pPr>
+        <w:pStyle w:val="ListParagraph"/>
+        <w:numPr>
+          <w:ilvl w:val="1"/>
+          <w:numId w:val="3"/>
+        </w:numPr>
+      </w:pPr>
+    </w:p>
+    <w:p>
+      <w:pPr>
+        <w:pStyle w:val="ListParagraph"/>
+        <w:numPr>
+          <w:ilvl w:val="0"/>
+          <w:numId w:val="3"/>
+        </w:numPr>
+      </w:pPr>
+      <w:r>
+        <w:t>Inertial Measurement Unit (IMU) – measures and reports a body’s specific force, angular rate, and sometimes the magnetic field surrounding the body using combination of accelerometers, gyroscopes and sometimes magnetometers.</w:t>
+      </w:r>
+    </w:p>
+    <w:p>
+      <w:pPr>
+        <w:pStyle w:val="ListParagraph"/>
+        <w:numPr>
+          <w:ilvl w:val="0"/>
+          <w:numId w:val="3"/>
+        </w:numPr>
+      </w:pPr>
+      <w:r>
+        <w:t>Other accessories:</w:t>
+      </w:r>
+    </w:p>
+    <w:p>
+      <w:pPr>
+        <w:pStyle w:val="ListParagraph"/>
+        <w:numPr>
+          <w:ilvl w:val="1"/>
+          <w:numId w:val="3"/>
+        </w:numPr>
+      </w:pPr>
+      <w:r>
+        <w:t>Grippers</w:t>
+      </w:r>
+    </w:p>
+    <w:p>
+      <w:pPr>
+        <w:pStyle w:val="ListParagraph"/>
+        <w:numPr>
+          <w:ilvl w:val="1"/>
+          <w:numId w:val="3"/>
+        </w:numPr>
+      </w:pPr>
+      <w:proofErr w:type="spellStart"/>
+      <w:r>
+        <w:lastRenderedPageBreak/>
+        <w:t>SoftHand</w:t>
+      </w:r>
+      <w:proofErr w:type="spellEnd"/>
+      <w:r>
+        <w:t xml:space="preserve"> – robotic hand with a soft grip.</w:t>
+      </w:r>
+    </w:p>
+    <w:p/>
+    <w:p>
+      <w:r>
+        <w:t>Gazebo</w:t>
+      </w:r>
+    </w:p>
+    <w:p>
+      <w:pPr>
+        <w:pStyle w:val="ListParagraph"/>
+        <w:numPr>
+          <w:ilvl w:val="0"/>
+          <w:numId w:val="3"/>
+        </w:numPr>
+      </w:pPr>
+      <w:r>
+        <w:t>Gazebo Model</w:t>
+      </w:r>
+    </w:p>
+    <w:p>
+      <w:pPr>
+        <w:pStyle w:val="ListParagraph"/>
+        <w:numPr>
+          <w:ilvl w:val="0"/>
+          <w:numId w:val="3"/>
+        </w:numPr>
+      </w:pPr>
+      <w:r>
+        <w:t>Gazebo – used to build worlds for a robot</w:t>
+      </w:r>
+    </w:p>
+    <w:p>
+      <w:pPr>
+        <w:pStyle w:val="ListParagraph"/>
+        <w:numPr>
+          <w:ilvl w:val="1"/>
+          <w:numId w:val="3"/>
+        </w:numPr>
+      </w:pPr>
+      <w:r>
+        <w:t xml:space="preserve">Open-source robotics simulator </w:t>
+      </w:r>
+    </w:p>
+    <w:p>
+      <w:pPr>
+        <w:pStyle w:val="ListParagraph"/>
+        <w:numPr>
+          <w:ilvl w:val="1"/>
+          <w:numId w:val="3"/>
+        </w:numPr>
+      </w:pPr>
+      <w:r>
+        <w:t>Provides high-fidelity, physically realistic 3D environment for testing and prototyping robots in complex indoor and outdoor settings.</w:t>
+      </w:r>
+    </w:p>
+    <w:p>
+      <w:pPr>
+        <w:pStyle w:val="ListParagraph"/>
+        <w:numPr>
+          <w:ilvl w:val="1"/>
+          <w:numId w:val="3"/>
+        </w:numPr>
+      </w:pPr>
+    </w:p>
+    <w:p>
+      <w:pPr>
+        <w:pStyle w:val="ListParagraph"/>
+        <w:numPr>
+          <w:ilvl w:val="0"/>
+          <w:numId w:val="3"/>
+        </w:numPr>
+      </w:pPr>
+      <w:r>
+        <w:t xml:space="preserve">Learn to build a model and simulate a 4-wheeled mobile robot in Gazebo using URDF and </w:t>
+      </w:r>
+      <w:proofErr w:type="spellStart"/>
+      <w:r>
+        <w:t>Zacro</w:t>
+      </w:r>
+      <w:proofErr w:type="spellEnd"/>
+      <w:r>
+        <w:t>.</w:t>
+      </w:r>
+    </w:p>
+    <w:p>
+      <w:pPr>
+        <w:pStyle w:val="Heading1"/>
+      </w:pPr>
+      <w:r>
+        <w:t>Underwater Vehicle</w:t>
+      </w:r>
+    </w:p>
+    <w:p>
+      <w:r>
+        <w:t>[Bluefin]</w:t>
+      </w:r>
+    </w:p>
+    <w:p>
+      <w:pPr>
+        <w:pStyle w:val="ListParagraph"/>
+        <w:numPr>
+          <w:ilvl w:val="0"/>
+          <w:numId w:val="3"/>
+        </w:numPr>
+      </w:pPr>
+      <w:r>
+        <w:t>Propulsion: Gimbaled, ducted thruster</w:t>
+      </w:r>
+      <w:r>
+        <w:t xml:space="preserve"> (For torpedo-looking vehicles)</w:t>
+      </w:r>
+    </w:p>
+    <w:p>
+      <w:pPr>
+        <w:pStyle w:val="ListParagraph"/>
+        <w:numPr>
+          <w:ilvl w:val="0"/>
+          <w:numId w:val="3"/>
+        </w:numPr>
+      </w:pPr>
+      <w:r>
+        <w:t>Integrated Payloads &amp; Sensors</w:t>
+      </w:r>
+    </w:p>
+    <w:p>
+      <w:pPr>
+        <w:pStyle w:val="ListParagraph"/>
+        <w:numPr>
+          <w:ilvl w:val="0"/>
+          <w:numId w:val="3"/>
+        </w:numPr>
+      </w:pPr>
+      <w:r>
+        <w:t>Bluefin HAUV – Hovering Autonomous Underwater Vehicle</w:t>
+      </w:r>
+      <w:r>
+        <w:t xml:space="preserve"> (HAUV)</w:t>
+      </w:r>
+    </w:p>
+    <w:p>
+      <w:pPr>
+        <w:pStyle w:val="ListParagraph"/>
+        <w:numPr>
+          <w:ilvl w:val="1"/>
+          <w:numId w:val="3"/>
+        </w:numPr>
+      </w:pPr>
+      <w:r>
+        <w:t>Can be mine countermeasure</w:t>
+      </w:r>
+    </w:p>
+    <w:p>
+      <w:pPr>
+        <w:pStyle w:val="ListParagraph"/>
+        <w:numPr>
+          <w:ilvl w:val="1"/>
+          <w:numId w:val="3"/>
+        </w:numPr>
+      </w:pPr>
+      <w:r>
+        <w:t>Propulsion – five thrusters for propulsion and control</w:t>
+      </w:r>
+    </w:p>
+    <w:p>
+      <w:r>
+        <w:t>[L3Harris]</w:t>
+      </w:r>
+    </w:p>
+    <w:p>
+      <w:pPr>
+        <w:pStyle w:val="ListParagraph"/>
+        <w:numPr>
+          <w:ilvl w:val="0"/>
+          <w:numId w:val="3"/>
+        </w:numPr>
+      </w:pPr>
+      <w:r>
+        <w:t>Propulsion: Brushless DC motor with three-blade stainless steel propeller</w:t>
+      </w:r>
+    </w:p>
+    <w:p>
+      <w:r>
+        <w:t>[Teledyne]</w:t>
+      </w:r>
+    </w:p>
+    <w:p>
+      <w:pPr>
+        <w:pStyle w:val="ListParagraph"/>
+        <w:numPr>
+          <w:ilvl w:val="0"/>
+          <w:numId w:val="3"/>
+        </w:numPr>
+      </w:pPr>
+      <w:r>
+        <w:t>May have wings</w:t>
+      </w:r>
+      <w:r>
+        <w:t xml:space="preserve"> – Autonomous Underwater Glider</w:t>
+      </w:r>
+    </w:p>
+    <w:p>
+      <w:pPr>
+        <w:pStyle w:val="Heading1"/>
+      </w:pPr>
+      <w:r>
+        <w:t>Surface Vehicle</w:t>
+      </w:r>
+    </w:p>
+    <w:p>
+      <w:r>
+        <w:t>[</w:t>
+      </w:r>
+      <w:proofErr w:type="spellStart"/>
+      <w:r>
+        <w:t>TeledyneSurface</w:t>
+      </w:r>
+      <w:proofErr w:type="spellEnd"/>
+      <w:r>
+        <w:t>]</w:t>
+      </w:r>
+    </w:p>
+    <w:p>
+      <w:pPr>
+        <w:pStyle w:val="ListParagraph"/>
+        <w:numPr>
+          <w:ilvl w:val="0"/>
+          <w:numId w:val="3"/>
+        </w:numPr>
+      </w:pPr>
+      <w:r>
+        <w:t>Z-Boats Used for surveying</w:t>
+      </w:r>
+    </w:p>
+    <w:p>
+      <w:pPr>
+        <w:pStyle w:val="ListParagraph"/>
+        <w:numPr>
+          <w:ilvl w:val="0"/>
+          <w:numId w:val="3"/>
+        </w:numPr>
+      </w:pPr>
+      <w:r>
+        <w:t xml:space="preserve">Use Acoustic Doppler Current Profilers (ADCPs) in streams, rivers, </w:t>
+      </w:r>
+      <w:proofErr w:type="spellStart"/>
+      <w:r>
+        <w:t>lackes</w:t>
+      </w:r>
+      <w:proofErr w:type="spellEnd"/>
+      <w:r>
+        <w:t xml:space="preserve"> &amp; costal water.</w:t>
+      </w:r>
+    </w:p>
+    <w:p>
+      <w:pPr>
+        <w:pStyle w:val="ListParagraph"/>
+        <w:numPr>
+          <w:ilvl w:val="0"/>
+          <w:numId w:val="3"/>
+        </w:numPr>
+      </w:pPr>
+      <w:r>
+        <w:t>3 hulls connected</w:t>
+      </w:r>
+      <w:r>
+        <w:t xml:space="preserve"> (main plus 2 outriggers)</w:t>
+      </w:r>
+    </w:p>
+    <w:p>
+      <w:pPr>
+        <w:pStyle w:val="ListParagraph"/>
+        <w:numPr>
+          <w:ilvl w:val="0"/>
+          <w:numId w:val="3"/>
+        </w:numPr>
+      </w:pPr>
+      <w:r>
+        <w:t>2 thrusters, one in each outrigger.</w:t>
+      </w:r>
+    </w:p>
+    <w:p>
+      <w:pPr>
+        <w:pStyle w:val="ListParagraph"/>
+        <w:numPr>
+          <w:ilvl w:val="0"/>
+          <w:numId w:val="3"/>
+        </w:numPr>
+      </w:pPr>
+      <w:r>
+        <w:t>Top speed, amount of time it can run (lifespan)</w:t>
+      </w:r>
+    </w:p>
+    <w:p>
+      <w:pPr>
+        <w:pStyle w:val="ListParagraph"/>
+        <w:numPr>
+          <w:ilvl w:val="0"/>
+          <w:numId w:val="3"/>
+        </w:numPr>
+      </w:pPr>
     </w:p>
     <w:p>
       <w:pPr>
@@ -892,7 +1700,22 @@
         <w:rPr>
           <w:lang w:val="en-US"/>
         </w:rPr>
-        <w:t>[SwarmAttack]</w:t>
+        <w:lastRenderedPageBreak/>
+        <w:t>[</w:t>
+      </w:r>
+      <w:proofErr w:type="spellStart"/>
+      <w:r>
+        <w:rPr>
+          <w:lang w:val="en-US"/>
+        </w:rPr>
+        <w:t>SwarmAttack</w:t>
+      </w:r>
+      <w:proofErr w:type="spellEnd"/>
+      <w:r>
+        <w:rPr>
+          <w:lang w:val="en-US"/>
+        </w:rPr>
+        <w:t>]</w:t>
       </w:r>
       <w:r>
         <w:rPr>
@@ -914,6 +1737,256 @@
         </w:rPr>
         <w:t xml:space="preserve"> retrieved 19 Sept 2025, but written 2022.</w:t>
       </w:r>
+    </w:p>
+    <w:p>
+      <w:pPr>
+        <w:rPr>
+          <w:lang w:val="en-US"/>
+        </w:rPr>
+      </w:pPr>
+      <w:r>
+        <w:rPr>
+          <w:lang w:val="en-US"/>
+        </w:rPr>
+        <w:t>[</w:t>
+      </w:r>
+      <w:proofErr w:type="spellStart"/>
+      <w:r>
+        <w:rPr>
+          <w:lang w:val="en-US"/>
+        </w:rPr>
+        <w:t>UkraineUgv</w:t>
+      </w:r>
+      <w:proofErr w:type="spellEnd"/>
+      <w:r>
+        <w:rPr>
+          <w:lang w:val="en-US"/>
+        </w:rPr>
+        <w:t xml:space="preserve">] </w:t>
+      </w:r>
+      <w:hyperlink r:id="rId7" w:history="1">
+        <w:r>
+          <w:rPr>
+            <w:rStyle w:val="Hyperlink"/>
+          </w:rPr>
+          <w:t>Ukraine's new ground drones are hitting the battlefield in ever-increasing numbers</w:t>
+        </w:r>
+      </w:hyperlink>
+      <w:r>
+        <w:rPr>
+          <w:lang w:val="en-US"/>
+        </w:rPr>
+        <w:t>, retrieved 26 Sept, 2025, written 16 July 2025</w:t>
+      </w:r>
+    </w:p>
+    <w:p>
+      <w:pPr>
+        <w:rPr>
+          <w:lang w:val="en-US"/>
+        </w:rPr>
+      </w:pPr>
+      <w:r>
+        <w:rPr>
+          <w:lang w:val="en-US"/>
+        </w:rPr>
+        <w:t>[</w:t>
+      </w:r>
+      <w:proofErr w:type="spellStart"/>
+      <w:r>
+        <w:rPr>
+          <w:lang w:val="en-US"/>
+        </w:rPr>
+        <w:t>CaptureUGV</w:t>
+      </w:r>
+      <w:proofErr w:type="spellEnd"/>
+      <w:r>
+        <w:rPr>
+          <w:lang w:val="en-US"/>
+        </w:rPr>
+        <w:t xml:space="preserve">] </w:t>
+      </w:r>
+      <w:hyperlink r:id="rId8" w:history="1">
+        <w:r>
+          <w:rPr>
+            <w:rStyle w:val="Hyperlink"/>
+          </w:rPr>
+          <w:t>In historic feat, Ukraine's 3rd Brigade captures Russian troops using only drones and robots, military says</w:t>
+        </w:r>
+      </w:hyperlink>
+      <w:r>
+        <w:rPr>
+          <w:lang w:val="en-US"/>
+        </w:rPr>
+        <w:t xml:space="preserve"> retrieved 26 Sept 2025, written 9 July 2025</w:t>
+      </w:r>
+    </w:p>
+    <w:p>
+      <w:pPr>
+        <w:rPr>
+          <w:lang w:val="en-US"/>
+        </w:rPr>
+      </w:pPr>
+      <w:r>
+        <w:rPr>
+          <w:lang w:val="en-US"/>
+        </w:rPr>
+        <w:t xml:space="preserve">[Jackal] </w:t>
+      </w:r>
+      <w:hyperlink r:id="rId9" w:history="1">
+        <w:r>
+          <w:rPr>
+            <w:rStyle w:val="Hyperlink"/>
+          </w:rPr>
+          <w:t xml:space="preserve">Jackal UGV - Small Weatherproof Robot - </w:t>
+        </w:r>
+        <w:proofErr w:type="spellStart"/>
+        <w:r>
+          <w:rPr>
+            <w:rStyle w:val="Hyperlink"/>
+          </w:rPr>
+          <w:t>Clearpath</w:t>
+        </w:r>
+        <w:proofErr w:type="spellEnd"/>
+      </w:hyperlink>
+      <w:r>
+        <w:rPr>
+          <w:lang w:val="en-US"/>
+        </w:rPr>
+        <w:t xml:space="preserve"> retrieved 26 Sept 2025</w:t>
+      </w:r>
+    </w:p>
+    <w:p>
+      <w:pPr>
+        <w:rPr>
+          <w:lang w:val="en-US"/>
+        </w:rPr>
+      </w:pPr>
+      <w:r>
+        <w:rPr>
+          <w:lang w:val="en-US"/>
+        </w:rPr>
+        <w:t xml:space="preserve">[Bluefin] </w:t>
+      </w:r>
+      <w:hyperlink r:id="rId10" w:history="1">
+        <w:r>
+          <w:rPr>
+            <w:rStyle w:val="Hyperlink"/>
+          </w:rPr>
+          <w:t>Bluefin Robotics Unmanned Underwater Vehicles - General Dynamics Mission Systems</w:t>
+        </w:r>
+      </w:hyperlink>
+      <w:r>
+        <w:rPr>
+          <w:lang w:val="en-US"/>
+        </w:rPr>
+        <w:t xml:space="preserve"> retrieved 26 Sept 2025</w:t>
+      </w:r>
+    </w:p>
+    <w:p>
+      <w:pPr>
+        <w:rPr>
+          <w:lang w:val="en-US"/>
+        </w:rPr>
+      </w:pPr>
+      <w:r>
+        <w:rPr>
+          <w:lang w:val="en-US"/>
+        </w:rPr>
+        <w:t xml:space="preserve">[L3Harris] </w:t>
+      </w:r>
+      <w:hyperlink r:id="rId11" w:history="1">
+        <w:r>
+          <w:rPr>
+            <w:rStyle w:val="Hyperlink"/>
+          </w:rPr>
+          <w:t>ims-maritime-asv-Iver4-900-Spec-Sheet-Nov-2022.pdf</w:t>
+        </w:r>
+      </w:hyperlink>
+      <w:r>
+        <w:rPr>
+          <w:lang w:val="en-US"/>
+        </w:rPr>
+        <w:t>, retrieved 26 Sept 2025</w:t>
+      </w:r>
+    </w:p>
+    <w:p>
+      <w:pPr>
+        <w:rPr>
+          <w:lang w:val="en-US"/>
+        </w:rPr>
+      </w:pPr>
+      <w:r>
+        <w:rPr>
+          <w:lang w:val="en-US"/>
+        </w:rPr>
+        <w:t xml:space="preserve">[Teledyne] </w:t>
+      </w:r>
+      <w:hyperlink r:id="rId12" w:history="1">
+        <w:r>
+          <w:rPr>
+            <w:rStyle w:val="Hyperlink"/>
+          </w:rPr>
+          <w:t>Unmanned Underwater Vehicles (UUVs)</w:t>
+        </w:r>
+      </w:hyperlink>
+      <w:r>
+        <w:rPr>
+          <w:lang w:val="en-US"/>
+        </w:rPr>
+        <w:t xml:space="preserve"> retrieved 26 Sept 2025</w:t>
+      </w:r>
+    </w:p>
+    <w:p>
+      <w:r>
+        <w:t>[</w:t>
+      </w:r>
+      <w:proofErr w:type="spellStart"/>
+      <w:r>
+        <w:t>TeledyneSurface</w:t>
+      </w:r>
+      <w:proofErr w:type="spellEnd"/>
+      <w:r>
+        <w:t xml:space="preserve">] </w:t>
+      </w:r>
+      <w:hyperlink r:id="rId13" w:history="1">
+        <w:r>
+          <w:rPr>
+            <w:rStyle w:val="Hyperlink"/>
+          </w:rPr>
+          <w:t>Unmanned Surface Vehicles</w:t>
+        </w:r>
+      </w:hyperlink>
+      <w:r>
+        <w:t xml:space="preserve"> retrieved 26 Sept 2025</w:t>
+      </w:r>
+    </w:p>
+    <w:p>
+      <w:pPr>
+        <w:rPr>
+          <w:lang w:val="en-US"/>
+        </w:rPr>
+      </w:pPr>
+    </w:p>
+    <w:p>
+      <w:pPr>
+        <w:rPr>
+          <w:lang w:val="en-US"/>
+        </w:rPr>
+      </w:pPr>
+    </w:p>
+    <w:p>
+      <w:pPr>
+        <w:rPr>
+          <w:lang w:val="en-US"/>
+        </w:rPr>
+      </w:pPr>
+    </w:p>
+    <w:p>
+      <w:pPr>
+        <w:rPr>
+          <w:lang w:val="en-US"/>
+        </w:rPr>
+      </w:pPr>
     </w:p>
     <w:sectPr>
       <w:pgSz w:w="12240" w:h="15840"/>

</xml_diff>